<commit_message>
updated "PL- KillerChess detail description"
</commit_message>
<xml_diff>
--- a/doc/PL- KillerChess detail description.docx
+++ b/doc/PL- KillerChess detail description.docx
@@ -7519,12 +7519,12 @@
           <wp:inline distB="114300" distT="114300" distL="114300" distR="114300">
             <wp:extent cx="5305425" cy="428625"/>
             <wp:effectExtent b="0" l="0" r="0" t="0"/>
-            <wp:docPr id="2" name="image6.png"/>
+            <wp:docPr id="2" name="image4.png"/>
             <a:graphic>
               <a:graphicData uri="http://schemas.openxmlformats.org/drawingml/2006/picture">
                 <pic:pic>
                   <pic:nvPicPr>
-                    <pic:cNvPr id="0" name="image6.png"/>
+                    <pic:cNvPr id="0" name="image4.png"/>
                     <pic:cNvPicPr preferRelativeResize="0"/>
                   </pic:nvPicPr>
                   <pic:blipFill>
@@ -7599,12 +7599,12 @@
           <wp:inline distB="114300" distT="114300" distL="114300" distR="114300">
             <wp:extent cx="2176463" cy="943410"/>
             <wp:effectExtent b="0" l="0" r="0" t="0"/>
-            <wp:docPr id="1" name="image5.png"/>
+            <wp:docPr id="1" name="image3.png"/>
             <a:graphic>
               <a:graphicData uri="http://schemas.openxmlformats.org/drawingml/2006/picture">
                 <pic:pic>
                   <pic:nvPicPr>
-                    <pic:cNvPr id="0" name="image5.png"/>
+                    <pic:cNvPr id="0" name="image3.png"/>
                     <pic:cNvPicPr preferRelativeResize="0"/>
                   </pic:nvPicPr>
                   <pic:blipFill>
@@ -7694,12 +7694,12 @@
           <wp:inline distB="114300" distT="114300" distL="114300" distR="114300">
             <wp:extent cx="1833563" cy="1380322"/>
             <wp:effectExtent b="0" l="0" r="0" t="0"/>
-            <wp:docPr id="3" name="image7.png"/>
+            <wp:docPr id="3" name="image6.png"/>
             <a:graphic>
               <a:graphicData uri="http://schemas.openxmlformats.org/drawingml/2006/picture">
                 <pic:pic>
                   <pic:nvPicPr>
-                    <pic:cNvPr id="0" name="image7.png"/>
+                    <pic:cNvPr id="0" name="image6.png"/>
                     <pic:cNvPicPr preferRelativeResize="0"/>
                   </pic:nvPicPr>
                   <pic:blipFill>
@@ -7742,34 +7742,6 @@
     </w:p>
     <w:p>
       <w:pPr>
-        <w:contextualSpacing w:val="0"/>
-        <w:rPr/>
-      </w:pPr>
-      <w:r>
-        <w:rPr>
-          <w:rtl w:val="0"/>
-        </w:rPr>
-      </w:r>
-    </w:p>
-    <w:p>
-      <w:pPr>
-        <w:contextualSpacing w:val="0"/>
-        <w:rPr/>
-      </w:pPr>
-      <w:r>
-        <w:rPr>
-          <w:rtl w:val="0"/>
-        </w:rPr>
-        <w:t xml:space="preserve">Wersje “uber” plików .jar zawierają więcej plików, które nie są jednak niezbędne do poprawnego działania aplikacji. Standardowa wersja jak najbardziej wystarcza aby w pełni cieszyć się rozgrywką :)</w:t>
-      </w:r>
-      <w:r>
-        <w:rPr>
-          <w:rtl w:val="0"/>
-        </w:rPr>
-      </w:r>
-    </w:p>
-    <w:p>
-      <w:pPr>
         <w:pStyle w:val="Heading6"/>
         <w:contextualSpacing w:val="0"/>
         <w:rPr/>
@@ -7799,13 +7771,13 @@
           <w:color w:val="ff0000"/>
           <w:rtl w:val="0"/>
         </w:rPr>
-        <w:t xml:space="preserve">“view-1.0-SNAPSHOT.jar” </w:t>
-      </w:r>
-      <w:r>
-        <w:rPr>
-          <w:rtl w:val="0"/>
-        </w:rPr>
-        <w:t xml:space="preserve">znajdujący się w folderze view/target. Jest to plik .jar uruchamiający kliencką część aplikacji, która, jak wcześniej zostało wspomniane, łączy się z wersją serwera wyhostowaną na portalu </w:t>
+        <w:t xml:space="preserve">“uber-view-1.0-SNAPSHOT.jar” </w:t>
+      </w:r>
+      <w:r>
+        <w:rPr>
+          <w:rtl w:val="0"/>
+        </w:rPr>
+        <w:t xml:space="preserve">znajdujący się w folderze view/target. Jest to samodzielny plik .jar uruchamiający kliencką część aplikacji (w dowolnej lokalizacji na komputerze), która, jak wcześniej zostało wspomniane, łączy się z wersją serwera wyhostowaną na portalu </w:t>
       </w:r>
       <w:r>
         <w:rPr>

</xml_diff>